<commit_message>
add: revisao para prova
</commit_message>
<xml_diff>
--- a/Exercicios/RevisaoProva2/4_TesteDeIntegracao.docx
+++ b/Exercicios/RevisaoProva2/4_TesteDeIntegracao.docx
@@ -116,7 +116,6 @@
           <w:szCs w:val="24"/>
         </w:rPr>
       </w:pPr>
-      <w:proofErr w:type="spellStart"/>
       <w:r>
         <w:rPr>
           <w:rFonts w:ascii="Calibri" w:hAnsi="Calibri" w:cs="Calibri"/>
@@ -127,7 +126,6 @@
         </w:rPr>
         <w:t>Introdução</w:t>
       </w:r>
-      <w:proofErr w:type="spellEnd"/>
     </w:p>
     <w:p>
       <w:pPr>
@@ -405,6 +403,64 @@
           <w:lang w:val="pt-BR"/>
         </w:rPr>
         <w:t>Usar “entity builders” pois os testes muitas vezes precisam de entidades, facilitando a criação de casos de teste</w:t>
+      </w:r>
+    </w:p>
+    <w:p>
+      <w:pPr>
+        <w:jc w:val="center"/>
+        <w:rPr>
+          <w:rFonts w:ascii="Calibri" w:hAnsi="Calibri" w:cs="Calibri"/>
+          <w:b/>
+          <w:bCs/>
+          <w:sz w:val="24"/>
+          <w:szCs w:val="24"/>
+          <w:lang w:val="pt-BR"/>
+        </w:rPr>
+      </w:pPr>
+      <w:r>
+        <w:rPr>
+          <w:rFonts w:ascii="Calibri" w:hAnsi="Calibri" w:cs="Calibri"/>
+          <w:b/>
+          <w:bCs/>
+          <w:sz w:val="24"/>
+          <w:szCs w:val="24"/>
+          <w:lang w:val="pt-BR"/>
+        </w:rPr>
+        <w:drawing>
+          <wp:inline distT="0" distB="0" distL="0" distR="0" wp14:anchorId="376A1B8F" wp14:editId="16DF1E4E">
+            <wp:extent cx="5943600" cy="2459990"/>
+            <wp:effectExtent l="0" t="0" r="0" b="0"/>
+            <wp:docPr id="2054397401" name="Picture 1" descr="A diagram of a diagram&#10;&#10;Description automatically generated"/>
+            <wp:cNvGraphicFramePr>
+              <a:graphicFrameLocks xmlns:a="http://schemas.openxmlformats.org/drawingml/2006/main" noChangeAspect="1"/>
+            </wp:cNvGraphicFramePr>
+            <a:graphic xmlns:a="http://schemas.openxmlformats.org/drawingml/2006/main">
+              <a:graphicData uri="http://schemas.openxmlformats.org/drawingml/2006/picture">
+                <pic:pic xmlns:pic="http://schemas.openxmlformats.org/drawingml/2006/picture">
+                  <pic:nvPicPr>
+                    <pic:cNvPr id="2054397401" name="Picture 1" descr="A diagram of a diagram&#10;&#10;Description automatically generated"/>
+                    <pic:cNvPicPr/>
+                  </pic:nvPicPr>
+                  <pic:blipFill>
+                    <a:blip r:embed="rId5"/>
+                    <a:stretch>
+                      <a:fillRect/>
+                    </a:stretch>
+                  </pic:blipFill>
+                  <pic:spPr>
+                    <a:xfrm>
+                      <a:off x="0" y="0"/>
+                      <a:ext cx="5943600" cy="2459990"/>
+                    </a:xfrm>
+                    <a:prstGeom prst="rect">
+                      <a:avLst/>
+                    </a:prstGeom>
+                  </pic:spPr>
+                </pic:pic>
+              </a:graphicData>
+            </a:graphic>
+          </wp:inline>
+        </w:drawing>
       </w:r>
     </w:p>
     <w:sectPr>

</xml_diff>